<commit_message>
Revised Dependency Checklist 3/15/2019
Added new dependencies, further instructions, etc.
</commit_message>
<xml_diff>
--- a/Dependency Checklist SDLC Blockchain App .docx
+++ b/Dependency Checklist SDLC Blockchain App .docx
@@ -2,22 +2,262 @@
 <file path=word/document.xml><?xml version="1.0" encoding="utf-8"?>
 <w:document xmlns:wpc="http://schemas.microsoft.com/office/word/2010/wordprocessingCanvas" xmlns:cx="http://schemas.microsoft.com/office/drawing/2014/chartex" xmlns:cx1="http://schemas.microsoft.com/office/drawing/2015/9/8/chartex" xmlns:cx2="http://schemas.microsoft.com/office/drawing/2015/10/21/chartex" xmlns:cx3="http://schemas.microsoft.com/office/drawing/2016/5/9/chartex" xmlns:cx4="http://schemas.microsoft.com/office/drawing/2016/5/10/chartex" xmlns:cx5="http://schemas.microsoft.com/office/drawing/2016/5/11/chartex" xmlns:cx6="http://schemas.microsoft.com/office/drawing/2016/5/12/chartex" xmlns:cx7="http://schemas.microsoft.com/office/drawing/2016/5/13/chartex" xmlns:cx8="http://schemas.microsoft.com/office/drawing/2016/5/14/chartex" xmlns:mc="http://schemas.openxmlformats.org/markup-compatibility/2006" xmlns:aink="http://schemas.microsoft.com/office/drawing/2016/ink" xmlns:am3d="http://schemas.microsoft.com/office/drawing/2017/model3d" xmlns:o="urn:schemas-microsoft-com:office:office" xmlns:r="http://schemas.openxmlformats.org/officeDocument/2006/relationships" xmlns:m="http://schemas.openxmlformats.org/officeDocument/2006/math" xmlns:v="urn:schemas-microsoft-com:vml" xmlns:wp14="http://schemas.microsoft.com/office/word/2010/wordprocessingDrawing" xmlns:wp="http://schemas.openxmlformats.org/drawingml/2006/wordprocessingDrawing" xmlns:w10="urn:schemas-microsoft-com:office:word" xmlns:w="http://schemas.openxmlformats.org/wordprocessingml/2006/main" xmlns:w14="http://schemas.microsoft.com/office/word/2010/wordml" xmlns:w15="http://schemas.microsoft.com/office/word/2012/wordml" xmlns:w16cid="http://schemas.microsoft.com/office/word/2016/wordml/cid" xmlns:w16se="http://schemas.microsoft.com/office/word/2015/wordml/symex" xmlns:wpg="http://schemas.microsoft.com/office/word/2010/wordprocessingGroup" xmlns:wpi="http://schemas.microsoft.com/office/word/2010/wordprocessingInk" xmlns:wne="http://schemas.microsoft.com/office/word/2006/wordml" xmlns:wps="http://schemas.microsoft.com/office/word/2010/wordprocessingShape" mc:Ignorable="w14 w15 w16se w16cid wp14">
   <w:body>
+    <w:p>
+      <w:r>
+        <w:t xml:space="preserve">Eventually we would like to mature this process so end users do not need to worry about managing dependencies. As it stands, if you want to develop with the app, or just run the app outside of our managed VM, then some manual dependency management is necessary for the time being.  This guide is to ease the process and provide common troubleshooting. </w:t>
+      </w:r>
+    </w:p>
+    <w:p>
+      <w:r>
+        <w:t xml:space="preserve">Install </w:t>
+      </w:r>
+      <w:proofErr w:type="spellStart"/>
+      <w:r>
+        <w:t>npm</w:t>
+      </w:r>
+      <w:proofErr w:type="spellEnd"/>
+      <w:r>
+        <w:t xml:space="preserve"> and node.js globally (on your own machine for your convenience) or in each project folder (on the VM and on your own machine you want to avoid global installs for safety/stability reasons)</w:t>
+      </w:r>
+      <w:r>
+        <w:t>. Note that the “</w:t>
+      </w:r>
+      <w:proofErr w:type="spellStart"/>
+      <w:r>
+        <w:t>sudo</w:t>
+      </w:r>
+      <w:proofErr w:type="spellEnd"/>
+      <w:r>
+        <w:t xml:space="preserve">” in the below commands is unnecessary if you are installing from a shell with root/admin privileges. </w:t>
+      </w:r>
+      <w:r>
+        <w:t xml:space="preserve">Also note some of the below commands involve global installs (the “-g” command.) You can omit that if you don’t want to do global installs for some reason. </w:t>
+      </w:r>
+    </w:p>
+    <w:p>
+      <w:r>
+        <w:t xml:space="preserve">You can use </w:t>
+      </w:r>
+      <w:r>
+        <w:t xml:space="preserve">pretty much </w:t>
+      </w:r>
+      <w:r>
+        <w:t xml:space="preserve">whatever shell you want, though here are some recommendations. If you are </w:t>
+      </w:r>
+      <w:r>
+        <w:t xml:space="preserve">on </w:t>
+      </w:r>
+      <w:r>
+        <w:t>Windows, use Git Bash. If you cannot or do not want to install separate software, you can also use either the base command line (</w:t>
+      </w:r>
+      <w:proofErr w:type="spellStart"/>
+      <w:r>
+        <w:t>cmd</w:t>
+      </w:r>
+      <w:proofErr w:type="spellEnd"/>
+      <w:r>
+        <w:t xml:space="preserve">) or PowerShell </w:t>
+      </w:r>
+      <w:r>
+        <w:t xml:space="preserve">if </w:t>
+      </w:r>
+      <w:r>
+        <w:t>you run with admin privileges</w:t>
+      </w:r>
+      <w:r>
+        <w:t xml:space="preserve">. Note sometimes the syntax of commands will be different. For Mac/Linux/Unix/etc. you can likely use the default terminal or the terminal of your choice. Our VM uses </w:t>
+      </w:r>
+      <w:proofErr w:type="spellStart"/>
+      <w:r>
+        <w:t>UXTerm</w:t>
+      </w:r>
+      <w:proofErr w:type="spellEnd"/>
+      <w:r>
+        <w:t>, which is the default terminal for the X Window System (</w:t>
+      </w:r>
+      <w:proofErr w:type="spellStart"/>
+      <w:r>
+        <w:t>xterm</w:t>
+      </w:r>
+      <w:proofErr w:type="spellEnd"/>
+      <w:r>
+        <w:t xml:space="preserve">) with added Unicode support. Most commands given will be general, but there may be rare circumstances where </w:t>
+      </w:r>
+      <w:proofErr w:type="spellStart"/>
+      <w:r>
+        <w:t>xterm</w:t>
+      </w:r>
+      <w:proofErr w:type="spellEnd"/>
+      <w:r>
+        <w:t xml:space="preserve"> commands will be given and may need converted to work with other shells. </w:t>
+      </w:r>
+    </w:p>
+    <w:p>
+      <w:r>
+        <w:t xml:space="preserve">As of 3/15/2019 at 10:40AM, this is the current </w:t>
+      </w:r>
+      <w:r>
+        <w:t xml:space="preserve">list of software that the latest version of the project uses. Note this version of the project is </w:t>
+      </w:r>
+      <w:r>
+        <w:t xml:space="preserve">at or near </w:t>
+      </w:r>
+      <w:r>
+        <w:t xml:space="preserve">bleeding-edge and may not be </w:t>
+      </w:r>
+      <w:r>
+        <w:t xml:space="preserve">completely </w:t>
+      </w:r>
+      <w:r>
+        <w:t xml:space="preserve">stable. Also note that there may be more software “under the hood” so to speak; for </w:t>
+      </w:r>
+      <w:r>
+        <w:t>example,</w:t>
+      </w:r>
+      <w:r>
+        <w:t xml:space="preserve"> drizzle uses some web3 libraries. </w:t>
+      </w:r>
+      <w:r>
+        <w:t>You can see the dependencies by going to the “</w:t>
+      </w:r>
+      <w:proofErr w:type="spellStart"/>
+      <w:r>
+        <w:t>ui</w:t>
+      </w:r>
+      <w:proofErr w:type="spellEnd"/>
+      <w:r>
+        <w:t>” folder in the path and using the command “</w:t>
+      </w:r>
+      <w:proofErr w:type="spellStart"/>
+      <w:r>
+        <w:t>npm</w:t>
+      </w:r>
+      <w:proofErr w:type="spellEnd"/>
+      <w:r>
+        <w:t xml:space="preserve"> list –depth=0”. </w:t>
+      </w:r>
+      <w:bookmarkStart w:id="0" w:name="_GoBack"/>
+      <w:bookmarkEnd w:id="0"/>
+    </w:p>
+    <w:p>
+      <w:hyperlink r:id="rId5" w:history="1">
+        <w:r>
+          <w:rPr>
+            <w:rStyle w:val="Hyperlink"/>
+          </w:rPr>
+          <w:t>ajv@6.9.1</w:t>
+        </w:r>
+      </w:hyperlink>
+    </w:p>
+    <w:p>
+      <w:hyperlink r:id="rId6" w:history="1">
+        <w:r>
+          <w:rPr>
+            <w:rStyle w:val="Hyperlink"/>
+          </w:rPr>
+          <w:t>bootstrap@3.4.0</w:t>
+        </w:r>
+      </w:hyperlink>
+    </w:p>
+    <w:p>
+      <w:hyperlink r:id="rId7" w:history="1">
+        <w:r>
+          <w:rPr>
+            <w:rStyle w:val="Hyperlink"/>
+          </w:rPr>
+          <w:t>drizzle@1.2.4</w:t>
+        </w:r>
+      </w:hyperlink>
+    </w:p>
+    <w:p>
+      <w:hyperlink r:id="rId8" w:history="1">
+        <w:r>
+          <w:rPr>
+            <w:rStyle w:val="Hyperlink"/>
+          </w:rPr>
+          <w:t>react@16.7.0</w:t>
+        </w:r>
+      </w:hyperlink>
+    </w:p>
+    <w:p>
+      <w:hyperlink r:id="rId9" w:history="1">
+        <w:r>
+          <w:rPr>
+            <w:rStyle w:val="Hyperlink"/>
+          </w:rPr>
+          <w:t>react-bootstrap@0.32.4</w:t>
+        </w:r>
+      </w:hyperlink>
+    </w:p>
+    <w:p>
+      <w:hyperlink r:id="rId10" w:history="1">
+        <w:r>
+          <w:rPr>
+            <w:rStyle w:val="Hyperlink"/>
+          </w:rPr>
+          <w:t>react-datepicker@2.0.0</w:t>
+        </w:r>
+      </w:hyperlink>
+    </w:p>
+    <w:p>
+      <w:hyperlink r:id="rId11" w:history="1">
+        <w:r>
+          <w:rPr>
+            <w:rStyle w:val="Hyperlink"/>
+          </w:rPr>
+          <w:t>react-dom@16.7.0</w:t>
+        </w:r>
+      </w:hyperlink>
+    </w:p>
+    <w:p>
+      <w:hyperlink r:id="rId12" w:history="1">
+        <w:r>
+          <w:rPr>
+            <w:rStyle w:val="Hyperlink"/>
+          </w:rPr>
+          <w:t>react-router-dom@4.3.1</w:t>
+        </w:r>
+      </w:hyperlink>
+    </w:p>
+    <w:p>
+      <w:hyperlink r:id="rId13" w:history="1">
+        <w:r>
+          <w:rPr>
+            <w:rStyle w:val="Hyperlink"/>
+          </w:rPr>
+          <w:t>react-scripts@2.1.8</w:t>
+        </w:r>
+      </w:hyperlink>
+    </w:p>
+    <w:p>
+      <w:hyperlink r:id="rId14" w:history="1">
+        <w:r>
+          <w:rPr>
+            <w:rStyle w:val="Hyperlink"/>
+          </w:rPr>
+          <w:t>typescript@3.3.3333</w:t>
+        </w:r>
+      </w:hyperlink>
+    </w:p>
+    <w:p>
+      <w:r>
+        <w:t xml:space="preserve">You can learn more about all of these and more at </w:t>
+      </w:r>
+      <w:hyperlink r:id="rId15" w:history="1">
+        <w:r>
+          <w:rPr>
+            <w:rStyle w:val="Hyperlink"/>
+          </w:rPr>
+          <w:t>https://www.npmjs.com/</w:t>
+        </w:r>
+      </w:hyperlink>
+      <w:r>
+        <w:t xml:space="preserve"> </w:t>
+      </w:r>
+    </w:p>
     <w:p/>
     <w:p>
       <w:r>
-        <w:t xml:space="preserve"> Install </w:t>
-      </w:r>
-      <w:proofErr w:type="spellStart"/>
-      <w:r>
-        <w:t>npm</w:t>
-      </w:r>
-      <w:proofErr w:type="spellEnd"/>
-      <w:r>
-        <w:t xml:space="preserve"> and node.js globally.</w:t>
-      </w:r>
-    </w:p>
-    <w:p>
-      <w:r>
         <w:t>Install the below:</w:t>
       </w:r>
     </w:p>
@@ -27,7 +267,23 @@
       </w:r>
     </w:p>
     <w:p>
-      <w:hyperlink r:id="rId5" w:history="1">
+      <w:proofErr w:type="spellStart"/>
+      <w:r>
+        <w:t>Sudo</w:t>
+      </w:r>
+      <w:proofErr w:type="spellEnd"/>
+      <w:r>
+        <w:t xml:space="preserve"> </w:t>
+      </w:r>
+      <w:proofErr w:type="spellStart"/>
+      <w:r>
+        <w:t>npm</w:t>
+      </w:r>
+      <w:proofErr w:type="spellEnd"/>
+      <w:r>
+        <w:t xml:space="preserve"> install </w:t>
+      </w:r>
+      <w:hyperlink r:id="rId16" w:history="1">
         <w:r>
           <w:rPr>
             <w:rStyle w:val="Hyperlink"/>
@@ -45,7 +301,23 @@
       </w:r>
     </w:p>
     <w:p>
-      <w:hyperlink r:id="rId6" w:history="1">
+      <w:proofErr w:type="spellStart"/>
+      <w:r>
+        <w:t>Sudo</w:t>
+      </w:r>
+      <w:proofErr w:type="spellEnd"/>
+      <w:r>
+        <w:t xml:space="preserve"> </w:t>
+      </w:r>
+      <w:proofErr w:type="spellStart"/>
+      <w:r>
+        <w:t>npm</w:t>
+      </w:r>
+      <w:proofErr w:type="spellEnd"/>
+      <w:r>
+        <w:t xml:space="preserve"> install </w:t>
+      </w:r>
+      <w:hyperlink r:id="rId17" w:history="1">
         <w:r>
           <w:rPr>
             <w:rStyle w:val="Hyperlink"/>
@@ -63,7 +335,23 @@
       </w:r>
     </w:p>
     <w:p>
-      <w:hyperlink r:id="rId7" w:history="1">
+      <w:proofErr w:type="spellStart"/>
+      <w:r>
+        <w:t>Sudo</w:t>
+      </w:r>
+      <w:proofErr w:type="spellEnd"/>
+      <w:r>
+        <w:t xml:space="preserve"> </w:t>
+      </w:r>
+      <w:proofErr w:type="spellStart"/>
+      <w:r>
+        <w:t>npm</w:t>
+      </w:r>
+      <w:proofErr w:type="spellEnd"/>
+      <w:r>
+        <w:t xml:space="preserve"> install </w:t>
+      </w:r>
+      <w:hyperlink r:id="rId18" w:history="1">
         <w:r>
           <w:rPr>
             <w:rStyle w:val="Hyperlink"/>
@@ -71,9 +359,28 @@
           <w:t>drizzle@1.3.3</w:t>
         </w:r>
       </w:hyperlink>
-    </w:p>
-    <w:p>
-      <w:hyperlink r:id="rId8" w:history="1">
+      <w:r>
+        <w:t xml:space="preserve"> -g </w:t>
+      </w:r>
+    </w:p>
+    <w:p>
+      <w:proofErr w:type="spellStart"/>
+      <w:r>
+        <w:t>Sudo</w:t>
+      </w:r>
+      <w:proofErr w:type="spellEnd"/>
+      <w:r>
+        <w:t xml:space="preserve"> </w:t>
+      </w:r>
+      <w:proofErr w:type="spellStart"/>
+      <w:r>
+        <w:t>npm</w:t>
+      </w:r>
+      <w:proofErr w:type="spellEnd"/>
+      <w:r>
+        <w:t xml:space="preserve"> </w:t>
+      </w:r>
+      <w:hyperlink r:id="rId19" w:history="1">
         <w:r>
           <w:rPr>
             <w:rStyle w:val="Hyperlink"/>
@@ -82,7 +389,13 @@
         </w:r>
       </w:hyperlink>
       <w:r>
-        <w:t xml:space="preserve"> (optional I think)</w:t>
+        <w:t xml:space="preserve"> (optional </w:t>
+      </w:r>
+      <w:r>
+        <w:t>for now but may be added soon</w:t>
+      </w:r>
+      <w:r>
+        <w:t>)</w:t>
       </w:r>
     </w:p>
     <w:p>
@@ -91,7 +404,23 @@
       </w:r>
     </w:p>
     <w:p>
-      <w:hyperlink r:id="rId9" w:history="1">
+      <w:proofErr w:type="spellStart"/>
+      <w:r>
+        <w:t>Sudo</w:t>
+      </w:r>
+      <w:proofErr w:type="spellEnd"/>
+      <w:r>
+        <w:t xml:space="preserve"> </w:t>
+      </w:r>
+      <w:proofErr w:type="spellStart"/>
+      <w:r>
+        <w:t>npm</w:t>
+      </w:r>
+      <w:proofErr w:type="spellEnd"/>
+      <w:r>
+        <w:t xml:space="preserve"> install </w:t>
+      </w:r>
+      <w:hyperlink r:id="rId20" w:history="1">
         <w:r>
           <w:rPr>
             <w:rStyle w:val="Hyperlink"/>
@@ -100,7 +429,10 @@
         </w:r>
       </w:hyperlink>
       <w:r>
-        <w:t xml:space="preserve"> (ganache-core: 2.4.0)</w:t>
+        <w:t xml:space="preserve"> </w:t>
+      </w:r>
+      <w:r>
+        <w:t xml:space="preserve">–save </w:t>
       </w:r>
     </w:p>
     <w:p>
@@ -114,7 +446,23 @@
           <w:rStyle w:val="Hyperlink"/>
         </w:rPr>
       </w:pPr>
-      <w:hyperlink r:id="rId10" w:history="1">
+      <w:proofErr w:type="spellStart"/>
+      <w:r>
+        <w:t>Sudo</w:t>
+      </w:r>
+      <w:proofErr w:type="spellEnd"/>
+      <w:r>
+        <w:t xml:space="preserve"> </w:t>
+      </w:r>
+      <w:proofErr w:type="spellStart"/>
+      <w:r>
+        <w:t>npm</w:t>
+      </w:r>
+      <w:proofErr w:type="spellEnd"/>
+      <w:r>
+        <w:t xml:space="preserve"> install </w:t>
+      </w:r>
+      <w:hyperlink r:id="rId21" w:history="1">
         <w:r>
           <w:rPr>
             <w:rStyle w:val="Hyperlink"/>
@@ -124,7 +472,23 @@
       </w:hyperlink>
     </w:p>
     <w:p>
-      <w:hyperlink r:id="rId11" w:history="1">
+      <w:proofErr w:type="spellStart"/>
+      <w:r>
+        <w:t>Sudo</w:t>
+      </w:r>
+      <w:proofErr w:type="spellEnd"/>
+      <w:r>
+        <w:t xml:space="preserve"> </w:t>
+      </w:r>
+      <w:proofErr w:type="spellStart"/>
+      <w:r>
+        <w:t>npm</w:t>
+      </w:r>
+      <w:proofErr w:type="spellEnd"/>
+      <w:r>
+        <w:t xml:space="preserve"> install </w:t>
+      </w:r>
+      <w:hyperlink r:id="rId22" w:history="1">
         <w:r>
           <w:rPr>
             <w:rStyle w:val="Hyperlink"/>
@@ -134,7 +498,23 @@
       </w:hyperlink>
     </w:p>
     <w:p>
-      <w:hyperlink r:id="rId12" w:history="1">
+      <w:proofErr w:type="spellStart"/>
+      <w:r>
+        <w:t>Sudo</w:t>
+      </w:r>
+      <w:proofErr w:type="spellEnd"/>
+      <w:r>
+        <w:t xml:space="preserve"> </w:t>
+      </w:r>
+      <w:proofErr w:type="spellStart"/>
+      <w:r>
+        <w:t>npm</w:t>
+      </w:r>
+      <w:proofErr w:type="spellEnd"/>
+      <w:r>
+        <w:t xml:space="preserve"> install </w:t>
+      </w:r>
+      <w:hyperlink r:id="rId23" w:history="1">
         <w:r>
           <w:rPr>
             <w:rStyle w:val="Hyperlink"/>
@@ -144,7 +524,23 @@
       </w:hyperlink>
     </w:p>
     <w:p>
-      <w:hyperlink r:id="rId13" w:history="1">
+      <w:proofErr w:type="spellStart"/>
+      <w:r>
+        <w:t>Sudo</w:t>
+      </w:r>
+      <w:proofErr w:type="spellEnd"/>
+      <w:r>
+        <w:t xml:space="preserve"> </w:t>
+      </w:r>
+      <w:proofErr w:type="spellStart"/>
+      <w:r>
+        <w:t>npm</w:t>
+      </w:r>
+      <w:proofErr w:type="spellEnd"/>
+      <w:r>
+        <w:t xml:space="preserve"> install </w:t>
+      </w:r>
+      <w:hyperlink r:id="rId24" w:history="1">
         <w:r>
           <w:rPr>
             <w:rStyle w:val="Hyperlink"/>
@@ -154,7 +550,23 @@
       </w:hyperlink>
     </w:p>
     <w:p>
-      <w:hyperlink r:id="rId14" w:history="1">
+      <w:proofErr w:type="spellStart"/>
+      <w:r>
+        <w:t>Sudo</w:t>
+      </w:r>
+      <w:proofErr w:type="spellEnd"/>
+      <w:r>
+        <w:t xml:space="preserve"> </w:t>
+      </w:r>
+      <w:proofErr w:type="spellStart"/>
+      <w:r>
+        <w:t>npm</w:t>
+      </w:r>
+      <w:proofErr w:type="spellEnd"/>
+      <w:r>
+        <w:t xml:space="preserve"> install </w:t>
+      </w:r>
+      <w:hyperlink r:id="rId25" w:history="1">
         <w:r>
           <w:rPr>
             <w:rStyle w:val="Hyperlink"/>
@@ -164,7 +576,23 @@
       </w:hyperlink>
     </w:p>
     <w:p>
-      <w:hyperlink r:id="rId15" w:history="1">
+      <w:proofErr w:type="spellStart"/>
+      <w:r>
+        <w:t>Sudo</w:t>
+      </w:r>
+      <w:proofErr w:type="spellEnd"/>
+      <w:r>
+        <w:t xml:space="preserve"> </w:t>
+      </w:r>
+      <w:proofErr w:type="spellStart"/>
+      <w:r>
+        <w:t>npm</w:t>
+      </w:r>
+      <w:proofErr w:type="spellEnd"/>
+      <w:r>
+        <w:t xml:space="preserve"> install </w:t>
+      </w:r>
+      <w:hyperlink r:id="rId26" w:history="1">
         <w:r>
           <w:rPr>
             <w:rStyle w:val="Hyperlink"/>
@@ -179,7 +607,23 @@
           <w:rStyle w:val="Hyperlink"/>
         </w:rPr>
       </w:pPr>
-      <w:hyperlink r:id="rId16" w:history="1">
+      <w:proofErr w:type="spellStart"/>
+      <w:r>
+        <w:t>Sudo</w:t>
+      </w:r>
+      <w:proofErr w:type="spellEnd"/>
+      <w:r>
+        <w:t xml:space="preserve"> </w:t>
+      </w:r>
+      <w:proofErr w:type="spellStart"/>
+      <w:r>
+        <w:t>npm</w:t>
+      </w:r>
+      <w:proofErr w:type="spellEnd"/>
+      <w:r>
+        <w:t xml:space="preserve"> install </w:t>
+      </w:r>
+      <w:hyperlink r:id="rId27" w:history="1">
         <w:r>
           <w:rPr>
             <w:rStyle w:val="Hyperlink"/>
@@ -194,7 +638,23 @@
           <w:rStyle w:val="Hyperlink"/>
         </w:rPr>
       </w:pPr>
-      <w:hyperlink r:id="rId17" w:history="1">
+      <w:proofErr w:type="spellStart"/>
+      <w:r>
+        <w:t>Sudo</w:t>
+      </w:r>
+      <w:proofErr w:type="spellEnd"/>
+      <w:r>
+        <w:t xml:space="preserve"> </w:t>
+      </w:r>
+      <w:proofErr w:type="spellStart"/>
+      <w:r>
+        <w:t>npm</w:t>
+      </w:r>
+      <w:proofErr w:type="spellEnd"/>
+      <w:r>
+        <w:t xml:space="preserve"> install </w:t>
+      </w:r>
+      <w:hyperlink r:id="rId28" w:history="1">
         <w:r>
           <w:rPr>
             <w:rStyle w:val="Hyperlink"/>
@@ -217,13 +677,7 @@
     </w:p>
     <w:p>
       <w:r>
-        <w:t xml:space="preserve">For </w:t>
-      </w:r>
-      <w:r>
-        <w:t>miscellaneous dependencies</w:t>
-      </w:r>
-      <w:r>
-        <w:t xml:space="preserve">: </w:t>
+        <w:t xml:space="preserve">For miscellaneous dependencies: </w:t>
       </w:r>
     </w:p>
     <w:p>
@@ -236,10 +690,8 @@
         <w:t xml:space="preserve">XCode: should be pre-installed. Version not specified.  </w:t>
       </w:r>
     </w:p>
-    <w:p/>
-    <w:p>
-      <w:r>
-        <w:lastRenderedPageBreak/>
+    <w:p>
+      <w:r>
         <w:t xml:space="preserve">Windows only: </w:t>
       </w:r>
     </w:p>
@@ -256,9 +708,10 @@
           <w:rFonts w:cstheme="minorHAnsi"/>
           <w:spacing w:val="2"/>
         </w:rPr>
+        <w:lastRenderedPageBreak/>
         <w:t>Microsoft's </w:t>
       </w:r>
-      <w:hyperlink r:id="rId18" w:history="1">
+      <w:hyperlink r:id="rId29" w:history="1">
         <w:r>
           <w:rPr>
             <w:rStyle w:val="Hyperlink"/>
@@ -282,7 +735,7 @@
         </w:rPr>
         <w:t>Visual C++ Build Environment: </w:t>
       </w:r>
-      <w:hyperlink r:id="rId19" w:history="1">
+      <w:hyperlink r:id="rId30" w:history="1">
         <w:r>
           <w:rPr>
             <w:rStyle w:val="Hyperlink"/>
@@ -299,7 +752,7 @@
         </w:rPr>
         <w:t> (using "Visual C++ build tools" workload) or </w:t>
       </w:r>
-      <w:hyperlink r:id="rId20" w:history="1">
+      <w:hyperlink r:id="rId31" w:history="1">
         <w:r>
           <w:rPr>
             <w:rStyle w:val="Hyperlink"/>
@@ -314,19 +767,10 @@
           <w:rFonts w:cstheme="minorHAnsi"/>
           <w:color w:val="333333"/>
         </w:rPr>
-        <w:t> (using the "Desktop development with C++" workload)</w:t>
-      </w:r>
-      <w:r>
-        <w:rPr>
-          <w:rFonts w:cstheme="minorHAnsi"/>
-          <w:color w:val="333333"/>
-        </w:rPr>
-        <w:t xml:space="preserve"> )</w:t>
-      </w:r>
-    </w:p>
-    <w:p>
-      <w:bookmarkStart w:id="0" w:name="_GoBack"/>
-      <w:bookmarkEnd w:id="0"/>
+        <w:t> (using the "Desktop development with C++" workload) )</w:t>
+      </w:r>
+    </w:p>
+    <w:p>
       <w:r>
         <w:t xml:space="preserve">enter </w:t>
       </w:r>
@@ -443,7 +887,7 @@
       </w:r>
     </w:p>
     <w:p>
-      <w:hyperlink r:id="rId21" w:anchor="download" w:history="1">
+      <w:hyperlink r:id="rId32" w:anchor="download" w:history="1">
         <w:r>
           <w:rPr>
             <w:rStyle w:val="Hyperlink"/>
@@ -479,6 +923,106 @@
       <w:proofErr w:type="spellEnd"/>
       <w:r>
         <w:t xml:space="preserve">, but I had the best luck with the above. </w:t>
+      </w:r>
+    </w:p>
+    <w:p>
+      <w:proofErr w:type="spellStart"/>
+      <w:r>
+        <w:t>sudo</w:t>
+      </w:r>
+      <w:proofErr w:type="spellEnd"/>
+      <w:r>
+        <w:t xml:space="preserve"> </w:t>
+      </w:r>
+      <w:proofErr w:type="spellStart"/>
+      <w:r>
+        <w:t>npm</w:t>
+      </w:r>
+      <w:proofErr w:type="spellEnd"/>
+      <w:r>
+        <w:t xml:space="preserve"> audit fix (if that fixes everything great, if not fix manually (update </w:t>
+      </w:r>
+      <w:proofErr w:type="spellStart"/>
+      <w:r>
+        <w:t>specfic</w:t>
+      </w:r>
+      <w:proofErr w:type="spellEnd"/>
+      <w:r>
+        <w:t xml:space="preserve"> issues)</w:t>
+      </w:r>
+    </w:p>
+    <w:p>
+      <w:r>
+        <w:t>You can remove dependencies that are unnecessary FOR YOUR CURRENT BUILD/COPY ONLY using:</w:t>
+      </w:r>
+    </w:p>
+    <w:p>
+      <w:proofErr w:type="spellStart"/>
+      <w:r>
+        <w:t>sudo</w:t>
+      </w:r>
+      <w:proofErr w:type="spellEnd"/>
+      <w:r>
+        <w:t xml:space="preserve"> </w:t>
+      </w:r>
+      <w:proofErr w:type="spellStart"/>
+      <w:r>
+        <w:t>npm</w:t>
+      </w:r>
+      <w:proofErr w:type="spellEnd"/>
+      <w:r>
+        <w:t xml:space="preserve"> prune (be careful)</w:t>
+      </w:r>
+    </w:p>
+    <w:p>
+      <w:r>
+        <w:t xml:space="preserve">The below can be used to install </w:t>
+      </w:r>
+      <w:proofErr w:type="spellStart"/>
+      <w:r>
+        <w:t>ajv</w:t>
+      </w:r>
+      <w:proofErr w:type="spellEnd"/>
+      <w:r>
+        <w:t xml:space="preserve">. </w:t>
+      </w:r>
+    </w:p>
+    <w:p>
+      <w:proofErr w:type="spellStart"/>
+      <w:r>
+        <w:t>sudo</w:t>
+      </w:r>
+      <w:proofErr w:type="spellEnd"/>
+      <w:r>
+        <w:t xml:space="preserve"> </w:t>
+      </w:r>
+      <w:proofErr w:type="spellStart"/>
+      <w:r>
+        <w:t>npm</w:t>
+      </w:r>
+      <w:proofErr w:type="spellEnd"/>
+      <w:r>
+        <w:t xml:space="preserve"> install ajv@6.9.1</w:t>
+      </w:r>
+    </w:p>
+    <w:p>
+      <w:r>
+        <w:t xml:space="preserve">Some helpful troubleshooting links are below: </w:t>
+      </w:r>
+    </w:p>
+    <w:p>
+      <w:r>
+        <w:t>https://stackoverflow.com/questions/21417014/npm-command-to-uninstall-or-prune-unused-packages-in-node-js</w:t>
+      </w:r>
+    </w:p>
+    <w:p>
+      <w:r>
+        <w:t>https://stackoverflow.com/questions/35738346/how-do-i-fix-the-npm-unmet-peer-dependency-warning</w:t>
+      </w:r>
+    </w:p>
+    <w:p>
+      <w:r>
+        <w:t>https://stackoverflow.com/questions/52717959/create-react-app-dependency-issue-with-webpack</w:t>
       </w:r>
     </w:p>
     <w:p/>
@@ -822,7 +1366,7 @@
     <w:lsdException w:name="Table Web 2" w:semiHidden="1" w:unhideWhenUsed="1"/>
     <w:lsdException w:name="Table Web 3" w:semiHidden="1" w:unhideWhenUsed="1"/>
     <w:lsdException w:name="Balloon Text" w:semiHidden="1" w:unhideWhenUsed="1"/>
-    <w:lsdException w:name="Table Grid" w:semiHidden="1" w:uiPriority="59" w:unhideWhenUsed="1"/>
+    <w:lsdException w:name="Table Grid" w:uiPriority="59"/>
     <w:lsdException w:name="Table Theme" w:semiHidden="1" w:unhideWhenUsed="1"/>
     <w:lsdException w:name="Placeholder Text" w:semiHidden="1"/>
     <w:lsdException w:name="No Spacing" w:uiPriority="1" w:qFormat="1"/>

</xml_diff>